<commit_message>
Data Addition and Manuscript update
</commit_message>
<xml_diff>
--- a/products/manuscript/Project_Template.docx
+++ b/products/manuscript/Project_Template.docx
@@ -640,7 +640,7 @@
         <w:pStyle w:val="FirstParagraph"/>
       </w:pPr>
       <w:r>
-        <w:t xml:space="preserve">A. PCR status</w:t>
+        <w:t xml:space="preserve">A. PCR status:</w:t>
       </w:r>
     </w:p>
     <w:p>
@@ -685,7 +685,7 @@
         <w:pStyle w:val="BodyText"/>
       </w:pPr>
       <w:r>
-        <w:t xml:space="preserve">C. BAL Smear</w:t>
+        <w:t xml:space="preserve">C. BALF Smear</w:t>
       </w:r>
     </w:p>
     <w:p>
@@ -755,9 +755,9 @@
       <w:pPr>
         <w:pStyle w:val="Heading2"/>
       </w:pPr>
-      <w:bookmarkStart w:id="29" w:name="questionshypotheses-to-be-addressed"/>
-      <w:r>
-        <w:t xml:space="preserve">Questions/Hypotheses to be addressed</w:t>
+      <w:bookmarkStart w:id="29" w:name="questions-to-be-addressed"/>
+      <w:r>
+        <w:t xml:space="preserve">Questions to be addressed</w:t>
       </w:r>
       <w:bookmarkEnd w:id="29"/>
     </w:p>

</xml_diff>